<commit_message>
updated the book writtings
</commit_message>
<xml_diff>
--- a/assets/Report on Plant Naming Format for Weedy Area Availability.docx
+++ b/assets/Report on Plant Naming Format for Weedy Area Availability.docx
@@ -1525,7 +1525,7 @@
                 <w:szCs w:val="20"/>
               </w:rPr>
               <w:drawing>
-                <wp:inline distT="0" distB="0" distL="0" distR="0" wp14:anchorId="1B2BF016" wp14:editId="79A17A67">
+                <wp:inline distT="0" distB="0" distL="0" distR="0" wp14:anchorId="1B2BF016" wp14:editId="19504A05">
                   <wp:extent cx="675564" cy="675564"/>
                   <wp:effectExtent l="0" t="0" r="0" b="0"/>
                   <wp:docPr id="851469689" name="Picture 2"/>
@@ -1875,7 +1875,7 @@
                 <w:szCs w:val="20"/>
               </w:rPr>
               <w:drawing>
-                <wp:inline distT="0" distB="0" distL="0" distR="0" wp14:anchorId="5FB215DA" wp14:editId="227EE846">
+                <wp:inline distT="0" distB="0" distL="0" distR="0" wp14:anchorId="5FB215DA" wp14:editId="21CEE5BD">
                   <wp:extent cx="682388" cy="682388"/>
                   <wp:effectExtent l="0" t="0" r="3810" b="3810"/>
                   <wp:docPr id="722005325" name="Picture 3"/>
@@ -2597,7 +2597,7 @@
                 <w:szCs w:val="20"/>
               </w:rPr>
               <w:drawing>
-                <wp:inline distT="0" distB="0" distL="0" distR="0" wp14:anchorId="03516416" wp14:editId="265C6AF4">
+                <wp:inline distT="0" distB="0" distL="0" distR="0" wp14:anchorId="03516416" wp14:editId="7F0FF249">
                   <wp:extent cx="702859" cy="702859"/>
                   <wp:effectExtent l="0" t="0" r="2540" b="2540"/>
                   <wp:docPr id="1392793884" name="Picture 5"/>
@@ -2719,7 +2719,7 @@
                 <w:noProof/>
               </w:rPr>
               <w:drawing>
-                <wp:inline distT="0" distB="0" distL="0" distR="0" wp14:anchorId="00D4559D" wp14:editId="55E752B2">
+                <wp:inline distT="0" distB="0" distL="0" distR="0" wp14:anchorId="00D4559D" wp14:editId="53159C09">
                   <wp:extent cx="685800" cy="685800"/>
                   <wp:effectExtent l="0" t="0" r="0" b="0"/>
                   <wp:docPr id="1270544930" name="Picture 17"/>
@@ -2836,7 +2836,7 @@
                 <w:noProof/>
               </w:rPr>
               <w:drawing>
-                <wp:inline distT="0" distB="0" distL="0" distR="0" wp14:anchorId="654E1F99" wp14:editId="1C9687E0">
+                <wp:inline distT="0" distB="0" distL="0" distR="0" wp14:anchorId="654E1F99" wp14:editId="7071A6B7">
                   <wp:extent cx="704850" cy="704850"/>
                   <wp:effectExtent l="0" t="0" r="0" b="0"/>
                   <wp:docPr id="1597987239" name="Picture 31"/>
@@ -3426,7 +3426,7 @@
                 <w:noProof/>
               </w:rPr>
               <w:drawing>
-                <wp:inline distT="0" distB="0" distL="0" distR="0" wp14:anchorId="33A1BA43" wp14:editId="5886CE3D">
+                <wp:inline distT="0" distB="0" distL="0" distR="0" wp14:anchorId="33A1BA43" wp14:editId="0DF0F848">
                   <wp:extent cx="685800" cy="685800"/>
                   <wp:effectExtent l="0" t="0" r="0" b="0"/>
                   <wp:docPr id="1526207305" name="Picture 20"/>
@@ -3664,7 +3664,7 @@
                 <w:szCs w:val="20"/>
               </w:rPr>
               <w:drawing>
-                <wp:inline distT="0" distB="0" distL="0" distR="0" wp14:anchorId="33B9F24E" wp14:editId="3457E9FD">
+                <wp:inline distT="0" distB="0" distL="0" distR="0" wp14:anchorId="33B9F24E" wp14:editId="3D3DFBC8">
                   <wp:extent cx="675565" cy="675565"/>
                   <wp:effectExtent l="0" t="0" r="0" b="0"/>
                   <wp:docPr id="832285567" name="Picture 8"/>
@@ -4253,7 +4253,7 @@
                 <w:noProof/>
               </w:rPr>
               <w:drawing>
-                <wp:inline distT="0" distB="0" distL="0" distR="0" wp14:anchorId="0227AE8A" wp14:editId="44BA2630">
+                <wp:inline distT="0" distB="0" distL="0" distR="0" wp14:anchorId="0227AE8A" wp14:editId="2ED85B94">
                   <wp:extent cx="668655" cy="668655"/>
                   <wp:effectExtent l="0" t="0" r="0" b="0"/>
                   <wp:docPr id="613931430" name="Picture 26"/>
@@ -4374,7 +4374,7 @@
                 <w:szCs w:val="20"/>
               </w:rPr>
               <w:drawing>
-                <wp:inline distT="0" distB="0" distL="0" distR="0" wp14:anchorId="6A543091" wp14:editId="0D605C1B">
+                <wp:inline distT="0" distB="0" distL="0" distR="0" wp14:anchorId="6A543091" wp14:editId="3B14FA70">
                   <wp:extent cx="657225" cy="657225"/>
                   <wp:effectExtent l="0" t="0" r="9525" b="9525"/>
                   <wp:docPr id="111333337" name="Picture 10"/>
@@ -5014,7 +5014,7 @@
                 <w:szCs w:val="20"/>
               </w:rPr>
               <w:drawing>
-                <wp:inline distT="0" distB="0" distL="0" distR="0" wp14:anchorId="50DA0BB2" wp14:editId="58FA1765">
+                <wp:inline distT="0" distB="0" distL="0" distR="0" wp14:anchorId="50DA0BB2" wp14:editId="28B17652">
                   <wp:extent cx="657225" cy="657225"/>
                   <wp:effectExtent l="0" t="0" r="9525" b="9525"/>
                   <wp:docPr id="682545924" name="Picture 12"/>
@@ -5273,48 +5273,19 @@
       </w:r>
       <w:r>
         <w:noBreakHyphen/>
-        <w:t>paper project from a previous chat and want to keep the same technical writing style, structure, and terminology. The project is about a multimodal AI system (</w:t>
+        <w:t>paper project from a previous chat and want to keep the same technical writing style, structure, and terminology. The project is about a multimodal AI system (MediNet</w:t>
       </w:r>
-      <w:proofErr w:type="spellStart"/>
-      <w:r>
-        <w:t>MediNet</w:t>
-      </w:r>
-      <w:proofErr w:type="spellEnd"/>
       <w:r>
         <w:noBreakHyphen/>
         <w:t>XG) for identifying 34 weedy medicinal plant species in Bangladesh using about 17,050 RGB leaf images (~500 per class) and 1,020 plant</w:t>
       </w:r>
       <w:r>
         <w:noBreakHyphen/>
-        <w:t xml:space="preserve">specific question–answer pairs stored in a JSON knowledge base. The dataset was collected with smartphones from multiple locations (e.g., Dinajpur, Saidpur, </w:t>
-      </w:r>
-      <w:proofErr w:type="spellStart"/>
-      <w:r>
-        <w:t>Parbatipur</w:t>
-      </w:r>
-      <w:proofErr w:type="spellEnd"/>
-      <w:r>
-        <w:t>, Satkhira, Rangpur) plus public repositories (Mendeley), and all labels follow a rank</w:t>
+        <w:t>specific question–answer pairs stored in a JSON knowledge base. The dataset was collected with smartphones from multiple locations (e.g., Dinajpur, Saidpur, Parbatipur, Satkhira, Rangpur) plus public repositories (Mendeley), and all labels follow a rank</w:t>
       </w:r>
       <w:r>
         <w:noBreakHyphen/>
-        <w:t>aware convention: </w:t>
-      </w:r>
-      <w:proofErr w:type="spellStart"/>
-      <w:r>
-        <w:t>rank_serial_plantname</w:t>
-      </w:r>
-      <w:proofErr w:type="spellEnd"/>
-      <w:r>
-        <w:t xml:space="preserve"> (rank 1–7 = availability in weedy areas, serial 1–34 = species index, </w:t>
-      </w:r>
-      <w:proofErr w:type="spellStart"/>
-      <w:r>
-        <w:t>plantname</w:t>
-      </w:r>
-      <w:proofErr w:type="spellEnd"/>
-      <w:r>
-        <w:t xml:space="preserve"> = standardized local name).</w:t>
+        <w:t>aware convention: rank_serial_plantname (rank 1–7 = availability in weedy areas, serial 1–34 = species index, plantname = standardized local name).</w:t>
       </w:r>
     </w:p>
     <w:p>
@@ -5354,13 +5325,18 @@
     </w:p>
     <w:p/>
     <w:p>
+      <w:pPr>
+        <w:rPr>
+          <w:rFonts w:eastAsiaTheme="minorEastAsia"/>
+        </w:rPr>
+      </w:pPr>
       <m:oMathPara>
         <m:oMath>
           <m:r>
             <w:rPr>
               <w:rFonts w:ascii="Cambria Math" w:hAnsi="Cambria Math"/>
             </w:rPr>
-            <m:t xml:space="preserve">f_θ: </m:t>
+            <m:t>f_θ</m:t>
           </m:r>
           <m:r>
             <m:rPr>
@@ -5369,7 +5345,7 @@
             <w:rPr>
               <w:rFonts w:ascii="Cambria Math" w:hAnsi="Cambria Math"/>
             </w:rPr>
-            <m:t>R^(</m:t>
+            <m:t>: R^(</m:t>
           </m:r>
           <m:r>
             <w:rPr>
@@ -5379,6 +5355,41 @@
           </m:r>
         </m:oMath>
       </m:oMathPara>
+    </w:p>
+    <w:p>
+      <w:pPr>
+        <w:rPr>
+          <w:rFonts w:eastAsiaTheme="minorEastAsia"/>
+        </w:rPr>
+      </w:pPr>
+    </w:p>
+    <w:p>
+      <w:pPr>
+        <w:rPr>
+          <w:rFonts w:eastAsiaTheme="minorEastAsia"/>
+        </w:rPr>
+      </w:pPr>
+    </w:p>
+    <w:p>
+      <w:r>
+        <w:rPr>
+          <w:noProof/>
+        </w:rPr>
+        <w:lastRenderedPageBreak/>
+        <w:drawing>
+          <wp:inline distT="0" distB="0" distL="0" distR="0" wp14:anchorId="4AC3D5FC" wp14:editId="35B8E7BB">
+            <wp:extent cx="5486400" cy="3200400"/>
+            <wp:effectExtent l="0" t="0" r="0" b="0"/>
+            <wp:docPr id="179647564" name="Chart 1"/>
+            <wp:cNvGraphicFramePr/>
+            <a:graphic xmlns:a="http://schemas.openxmlformats.org/drawingml/2006/main">
+              <a:graphicData uri="http://schemas.openxmlformats.org/drawingml/2006/chart">
+                <c:chart xmlns:c="http://schemas.openxmlformats.org/drawingml/2006/chart" xmlns:r="http://schemas.openxmlformats.org/officeDocument/2006/relationships" r:id="rId39"/>
+              </a:graphicData>
+            </a:graphic>
+          </wp:inline>
+        </w:drawing>
+      </w:r>
     </w:p>
     <w:sectPr>
       <w:pgSz w:w="12240" w:h="15840"/>
@@ -6149,6 +6160,7 @@
   <w:style w:type="character" w:default="1" w:styleId="DefaultParagraphFont">
     <w:name w:val="Default Paragraph Font"/>
     <w:uiPriority w:val="1"/>
+    <w:semiHidden/>
     <w:unhideWhenUsed/>
   </w:style>
   <w:style w:type="table" w:default="1" w:styleId="TableNormal">
@@ -6705,6 +6717,1098 @@
 </w:styles>
 </file>
 
+<file path=word/charts/chart1.xml><?xml version="1.0" encoding="utf-8"?>
+<c:chartSpace xmlns:c="http://schemas.openxmlformats.org/drawingml/2006/chart" xmlns:a="http://schemas.openxmlformats.org/drawingml/2006/main" xmlns:r="http://schemas.openxmlformats.org/officeDocument/2006/relationships" xmlns:c16r2="http://schemas.microsoft.com/office/drawing/2015/06/chart">
+  <c:date1904 val="0"/>
+  <c:lang val="en-US"/>
+  <c:roundedCorners val="0"/>
+  <mc:AlternateContent xmlns:mc="http://schemas.openxmlformats.org/markup-compatibility/2006">
+    <mc:Choice xmlns:c14="http://schemas.microsoft.com/office/drawing/2007/8/2/chart" Requires="c14">
+      <c14:style val="102"/>
+    </mc:Choice>
+    <mc:Fallback>
+      <c:style val="2"/>
+    </mc:Fallback>
+  </mc:AlternateContent>
+  <c:chart>
+    <c:title>
+      <c:tx>
+        <c:rich>
+          <a:bodyPr rot="0" spcFirstLastPara="1" vertOverflow="ellipsis" vert="horz" wrap="square" anchor="ctr" anchorCtr="1"/>
+          <a:lstStyle/>
+          <a:p>
+            <a:pPr>
+              <a:defRPr sz="1600" b="1" i="0" u="none" strike="noStrike" kern="1200" baseline="0">
+                <a:solidFill>
+                  <a:schemeClr val="tx2"/>
+                </a:solidFill>
+                <a:latin typeface="+mn-lt"/>
+                <a:ea typeface="+mn-ea"/>
+                <a:cs typeface="+mn-cs"/>
+              </a:defRPr>
+            </a:pPr>
+            <a:r>
+              <a:rPr lang="en-US"/>
+              <a:t>Accuracy &amp; F1-score Comparison</a:t>
+            </a:r>
+          </a:p>
+        </c:rich>
+      </c:tx>
+      <c:overlay val="0"/>
+      <c:spPr>
+        <a:noFill/>
+        <a:ln>
+          <a:noFill/>
+        </a:ln>
+        <a:effectLst/>
+      </c:spPr>
+      <c:txPr>
+        <a:bodyPr rot="0" spcFirstLastPara="1" vertOverflow="ellipsis" vert="horz" wrap="square" anchor="ctr" anchorCtr="1"/>
+        <a:lstStyle/>
+        <a:p>
+          <a:pPr>
+            <a:defRPr sz="1600" b="1" i="0" u="none" strike="noStrike" kern="1200" baseline="0">
+              <a:solidFill>
+                <a:schemeClr val="tx2"/>
+              </a:solidFill>
+              <a:latin typeface="+mn-lt"/>
+              <a:ea typeface="+mn-ea"/>
+              <a:cs typeface="+mn-cs"/>
+            </a:defRPr>
+          </a:pPr>
+          <a:endParaRPr lang="en-US"/>
+        </a:p>
+      </c:txPr>
+    </c:title>
+    <c:autoTitleDeleted val="0"/>
+    <c:plotArea>
+      <c:layout/>
+      <c:barChart>
+        <c:barDir val="col"/>
+        <c:grouping val="clustered"/>
+        <c:varyColors val="0"/>
+        <c:ser>
+          <c:idx val="0"/>
+          <c:order val="0"/>
+          <c:tx>
+            <c:strRef>
+              <c:f>Sheet1!$B$1</c:f>
+              <c:strCache>
+                <c:ptCount val="1"/>
+                <c:pt idx="0">
+                  <c:v>Accuracy</c:v>
+                </c:pt>
+              </c:strCache>
+            </c:strRef>
+          </c:tx>
+          <c:spPr>
+            <a:gradFill rotWithShape="1">
+              <a:gsLst>
+                <a:gs pos="0">
+                  <a:schemeClr val="accent1">
+                    <a:satMod val="103000"/>
+                    <a:lumMod val="102000"/>
+                    <a:tint val="94000"/>
+                  </a:schemeClr>
+                </a:gs>
+                <a:gs pos="50000">
+                  <a:schemeClr val="accent1">
+                    <a:satMod val="110000"/>
+                    <a:lumMod val="100000"/>
+                    <a:shade val="100000"/>
+                  </a:schemeClr>
+                </a:gs>
+                <a:gs pos="100000">
+                  <a:schemeClr val="accent1">
+                    <a:lumMod val="99000"/>
+                    <a:satMod val="120000"/>
+                    <a:shade val="78000"/>
+                  </a:schemeClr>
+                </a:gs>
+              </a:gsLst>
+              <a:lin ang="5400000" scaled="0"/>
+            </a:gradFill>
+            <a:ln>
+              <a:noFill/>
+            </a:ln>
+            <a:effectLst/>
+          </c:spPr>
+          <c:invertIfNegative val="0"/>
+          <c:dLbls>
+            <c:spPr>
+              <a:noFill/>
+              <a:ln>
+                <a:noFill/>
+              </a:ln>
+              <a:effectLst/>
+            </c:spPr>
+            <c:txPr>
+              <a:bodyPr rot="-5400000" spcFirstLastPara="1" vertOverflow="ellipsis" wrap="square" lIns="38100" tIns="19050" rIns="38100" bIns="19050" anchor="ctr" anchorCtr="1">
+                <a:spAutoFit/>
+              </a:bodyPr>
+              <a:lstStyle/>
+              <a:p>
+                <a:pPr>
+                  <a:defRPr sz="900" b="0" i="0" u="none" strike="noStrike" kern="1200" baseline="0">
+                    <a:solidFill>
+                      <a:schemeClr val="tx2"/>
+                    </a:solidFill>
+                    <a:latin typeface="+mn-lt"/>
+                    <a:ea typeface="+mn-ea"/>
+                    <a:cs typeface="+mn-cs"/>
+                  </a:defRPr>
+                </a:pPr>
+                <a:endParaRPr lang="en-US"/>
+              </a:p>
+            </c:txPr>
+            <c:dLblPos val="inEnd"/>
+            <c:showLegendKey val="0"/>
+            <c:showVal val="1"/>
+            <c:showCatName val="0"/>
+            <c:showSerName val="0"/>
+            <c:showPercent val="0"/>
+            <c:showBubbleSize val="0"/>
+            <c:showLeaderLines val="0"/>
+            <c:extLst>
+              <c:ext xmlns:c15="http://schemas.microsoft.com/office/drawing/2012/chart" uri="{CE6537A1-D6FC-4f65-9D91-7224C49458BB}">
+                <c15:showLeaderLines val="1"/>
+                <c15:leaderLines>
+                  <c:spPr>
+                    <a:ln w="9525">
+                      <a:solidFill>
+                        <a:schemeClr val="tx2">
+                          <a:lumMod val="35000"/>
+                          <a:lumOff val="65000"/>
+                        </a:schemeClr>
+                      </a:solidFill>
+                    </a:ln>
+                    <a:effectLst/>
+                  </c:spPr>
+                </c15:leaderLines>
+              </c:ext>
+            </c:extLst>
+          </c:dLbls>
+          <c:cat>
+            <c:strRef>
+              <c:f>Sheet1!$A$2:$A$7</c:f>
+              <c:strCache>
+                <c:ptCount val="6"/>
+                <c:pt idx="0">
+                  <c:v>VGG16</c:v>
+                </c:pt>
+                <c:pt idx="1">
+                  <c:v>DenseNet121</c:v>
+                </c:pt>
+                <c:pt idx="2">
+                  <c:v>EfficientNetB0_Tl</c:v>
+                </c:pt>
+                <c:pt idx="3">
+                  <c:v>MobileNetV2</c:v>
+                </c:pt>
+                <c:pt idx="4">
+                  <c:v>SqueezeNet</c:v>
+                </c:pt>
+                <c:pt idx="5">
+                  <c:v>MediNet-XG</c:v>
+                </c:pt>
+              </c:strCache>
+            </c:strRef>
+          </c:cat>
+          <c:val>
+            <c:numRef>
+              <c:f>Sheet1!$B$2:$B$7</c:f>
+              <c:numCache>
+                <c:formatCode>General</c:formatCode>
+                <c:ptCount val="6"/>
+                <c:pt idx="0">
+                  <c:v>88.74</c:v>
+                </c:pt>
+                <c:pt idx="1">
+                  <c:v>97.88</c:v>
+                </c:pt>
+                <c:pt idx="2">
+                  <c:v>2.9</c:v>
+                </c:pt>
+                <c:pt idx="3">
+                  <c:v>98.23</c:v>
+                </c:pt>
+                <c:pt idx="4">
+                  <c:v>89.21</c:v>
+                </c:pt>
+                <c:pt idx="5">
+                  <c:v>98.82</c:v>
+                </c:pt>
+              </c:numCache>
+            </c:numRef>
+          </c:val>
+          <c:extLst>
+            <c:ext xmlns:c16="http://schemas.microsoft.com/office/drawing/2014/chart" uri="{C3380CC4-5D6E-409C-BE32-E72D297353CC}">
+              <c16:uniqueId val="{00000000-5216-4368-815E-E3E2F81DF8AD}"/>
+            </c:ext>
+          </c:extLst>
+        </c:ser>
+        <c:ser>
+          <c:idx val="1"/>
+          <c:order val="1"/>
+          <c:tx>
+            <c:strRef>
+              <c:f>Sheet1!$C$1</c:f>
+              <c:strCache>
+                <c:ptCount val="1"/>
+                <c:pt idx="0">
+                  <c:v>F1</c:v>
+                </c:pt>
+              </c:strCache>
+            </c:strRef>
+          </c:tx>
+          <c:spPr>
+            <a:gradFill rotWithShape="1">
+              <a:gsLst>
+                <a:gs pos="0">
+                  <a:schemeClr val="accent2">
+                    <a:satMod val="103000"/>
+                    <a:lumMod val="102000"/>
+                    <a:tint val="94000"/>
+                  </a:schemeClr>
+                </a:gs>
+                <a:gs pos="50000">
+                  <a:schemeClr val="accent2">
+                    <a:satMod val="110000"/>
+                    <a:lumMod val="100000"/>
+                    <a:shade val="100000"/>
+                  </a:schemeClr>
+                </a:gs>
+                <a:gs pos="100000">
+                  <a:schemeClr val="accent2">
+                    <a:lumMod val="99000"/>
+                    <a:satMod val="120000"/>
+                    <a:shade val="78000"/>
+                  </a:schemeClr>
+                </a:gs>
+              </a:gsLst>
+              <a:lin ang="5400000" scaled="0"/>
+            </a:gradFill>
+            <a:ln>
+              <a:noFill/>
+            </a:ln>
+            <a:effectLst/>
+          </c:spPr>
+          <c:invertIfNegative val="0"/>
+          <c:dLbls>
+            <c:spPr>
+              <a:noFill/>
+              <a:ln>
+                <a:noFill/>
+              </a:ln>
+              <a:effectLst/>
+            </c:spPr>
+            <c:txPr>
+              <a:bodyPr rot="-5400000" spcFirstLastPara="1" vertOverflow="ellipsis" wrap="square" lIns="38100" tIns="19050" rIns="38100" bIns="19050" anchor="ctr" anchorCtr="1">
+                <a:spAutoFit/>
+              </a:bodyPr>
+              <a:lstStyle/>
+              <a:p>
+                <a:pPr>
+                  <a:defRPr sz="900" b="0" i="0" u="none" strike="noStrike" kern="1200" baseline="0">
+                    <a:solidFill>
+                      <a:schemeClr val="tx2"/>
+                    </a:solidFill>
+                    <a:latin typeface="+mn-lt"/>
+                    <a:ea typeface="+mn-ea"/>
+                    <a:cs typeface="+mn-cs"/>
+                  </a:defRPr>
+                </a:pPr>
+                <a:endParaRPr lang="en-US"/>
+              </a:p>
+            </c:txPr>
+            <c:dLblPos val="inEnd"/>
+            <c:showLegendKey val="0"/>
+            <c:showVal val="1"/>
+            <c:showCatName val="0"/>
+            <c:showSerName val="0"/>
+            <c:showPercent val="0"/>
+            <c:showBubbleSize val="0"/>
+            <c:showLeaderLines val="0"/>
+            <c:extLst>
+              <c:ext xmlns:c15="http://schemas.microsoft.com/office/drawing/2012/chart" uri="{CE6537A1-D6FC-4f65-9D91-7224C49458BB}">
+                <c15:showLeaderLines val="1"/>
+                <c15:leaderLines>
+                  <c:spPr>
+                    <a:ln w="9525">
+                      <a:solidFill>
+                        <a:schemeClr val="tx2">
+                          <a:lumMod val="35000"/>
+                          <a:lumOff val="65000"/>
+                        </a:schemeClr>
+                      </a:solidFill>
+                    </a:ln>
+                    <a:effectLst/>
+                  </c:spPr>
+                </c15:leaderLines>
+              </c:ext>
+            </c:extLst>
+          </c:dLbls>
+          <c:cat>
+            <c:strRef>
+              <c:f>Sheet1!$A$2:$A$7</c:f>
+              <c:strCache>
+                <c:ptCount val="6"/>
+                <c:pt idx="0">
+                  <c:v>VGG16</c:v>
+                </c:pt>
+                <c:pt idx="1">
+                  <c:v>DenseNet121</c:v>
+                </c:pt>
+                <c:pt idx="2">
+                  <c:v>EfficientNetB0_Tl</c:v>
+                </c:pt>
+                <c:pt idx="3">
+                  <c:v>MobileNetV2</c:v>
+                </c:pt>
+                <c:pt idx="4">
+                  <c:v>SqueezeNet</c:v>
+                </c:pt>
+                <c:pt idx="5">
+                  <c:v>MediNet-XG</c:v>
+                </c:pt>
+              </c:strCache>
+            </c:strRef>
+          </c:cat>
+          <c:val>
+            <c:numRef>
+              <c:f>Sheet1!$C$2:$C$7</c:f>
+              <c:numCache>
+                <c:formatCode>General</c:formatCode>
+                <c:ptCount val="6"/>
+                <c:pt idx="0">
+                  <c:v>88.53</c:v>
+                </c:pt>
+                <c:pt idx="1">
+                  <c:v>98.87</c:v>
+                </c:pt>
+                <c:pt idx="2">
+                  <c:v>0.17</c:v>
+                </c:pt>
+                <c:pt idx="3">
+                  <c:v>68.23</c:v>
+                </c:pt>
+                <c:pt idx="4">
+                  <c:v>89.03</c:v>
+                </c:pt>
+                <c:pt idx="5">
+                  <c:v>98.79</c:v>
+                </c:pt>
+              </c:numCache>
+            </c:numRef>
+          </c:val>
+          <c:extLst>
+            <c:ext xmlns:c16="http://schemas.microsoft.com/office/drawing/2014/chart" uri="{C3380CC4-5D6E-409C-BE32-E72D297353CC}">
+              <c16:uniqueId val="{00000001-5216-4368-815E-E3E2F81DF8AD}"/>
+            </c:ext>
+          </c:extLst>
+        </c:ser>
+        <c:dLbls>
+          <c:dLblPos val="inEnd"/>
+          <c:showLegendKey val="0"/>
+          <c:showVal val="1"/>
+          <c:showCatName val="0"/>
+          <c:showSerName val="0"/>
+          <c:showPercent val="0"/>
+          <c:showBubbleSize val="0"/>
+        </c:dLbls>
+        <c:gapWidth val="100"/>
+        <c:overlap val="-24"/>
+        <c:axId val="861379712"/>
+        <c:axId val="861373952"/>
+      </c:barChart>
+      <c:catAx>
+        <c:axId val="861379712"/>
+        <c:scaling>
+          <c:orientation val="minMax"/>
+        </c:scaling>
+        <c:delete val="0"/>
+        <c:axPos val="b"/>
+        <c:numFmt formatCode="General" sourceLinked="1"/>
+        <c:majorTickMark val="none"/>
+        <c:minorTickMark val="none"/>
+        <c:tickLblPos val="nextTo"/>
+        <c:spPr>
+          <a:noFill/>
+          <a:ln w="9525" cap="flat" cmpd="sng" algn="ctr">
+            <a:solidFill>
+              <a:schemeClr val="tx2">
+                <a:lumMod val="15000"/>
+                <a:lumOff val="85000"/>
+              </a:schemeClr>
+            </a:solidFill>
+            <a:round/>
+          </a:ln>
+          <a:effectLst/>
+        </c:spPr>
+        <c:txPr>
+          <a:bodyPr rot="-60000000" spcFirstLastPara="1" vertOverflow="ellipsis" vert="horz" wrap="square" anchor="ctr" anchorCtr="1"/>
+          <a:lstStyle/>
+          <a:p>
+            <a:pPr>
+              <a:defRPr sz="900" b="0" i="0" u="none" strike="noStrike" kern="1200" baseline="0">
+                <a:solidFill>
+                  <a:schemeClr val="tx2"/>
+                </a:solidFill>
+                <a:latin typeface="+mn-lt"/>
+                <a:ea typeface="+mn-ea"/>
+                <a:cs typeface="+mn-cs"/>
+              </a:defRPr>
+            </a:pPr>
+            <a:endParaRPr lang="en-US"/>
+          </a:p>
+        </c:txPr>
+        <c:crossAx val="861373952"/>
+        <c:crosses val="autoZero"/>
+        <c:auto val="0"/>
+        <c:lblAlgn val="ctr"/>
+        <c:lblOffset val="100"/>
+        <c:noMultiLvlLbl val="0"/>
+      </c:catAx>
+      <c:valAx>
+        <c:axId val="861373952"/>
+        <c:scaling>
+          <c:orientation val="minMax"/>
+        </c:scaling>
+        <c:delete val="0"/>
+        <c:axPos val="l"/>
+        <c:majorGridlines>
+          <c:spPr>
+            <a:ln w="9525" cap="flat" cmpd="sng" algn="ctr">
+              <a:solidFill>
+                <a:schemeClr val="tx2">
+                  <a:lumMod val="15000"/>
+                  <a:lumOff val="85000"/>
+                </a:schemeClr>
+              </a:solidFill>
+              <a:round/>
+            </a:ln>
+            <a:effectLst/>
+          </c:spPr>
+        </c:majorGridlines>
+        <c:numFmt formatCode="General" sourceLinked="1"/>
+        <c:majorTickMark val="none"/>
+        <c:minorTickMark val="none"/>
+        <c:tickLblPos val="nextTo"/>
+        <c:spPr>
+          <a:noFill/>
+          <a:ln>
+            <a:noFill/>
+          </a:ln>
+          <a:effectLst/>
+        </c:spPr>
+        <c:txPr>
+          <a:bodyPr rot="-60000000" spcFirstLastPara="1" vertOverflow="ellipsis" vert="horz" wrap="square" anchor="ctr" anchorCtr="1"/>
+          <a:lstStyle/>
+          <a:p>
+            <a:pPr>
+              <a:defRPr sz="900" b="0" i="0" u="none" strike="noStrike" kern="1200" baseline="0">
+                <a:solidFill>
+                  <a:schemeClr val="tx2"/>
+                </a:solidFill>
+                <a:latin typeface="+mn-lt"/>
+                <a:ea typeface="+mn-ea"/>
+                <a:cs typeface="+mn-cs"/>
+              </a:defRPr>
+            </a:pPr>
+            <a:endParaRPr lang="en-US"/>
+          </a:p>
+        </c:txPr>
+        <c:crossAx val="861379712"/>
+        <c:crosses val="autoZero"/>
+        <c:crossBetween val="between"/>
+      </c:valAx>
+      <c:spPr>
+        <a:noFill/>
+        <a:ln>
+          <a:noFill/>
+        </a:ln>
+        <a:effectLst/>
+      </c:spPr>
+    </c:plotArea>
+    <c:legend>
+      <c:legendPos val="b"/>
+      <c:overlay val="0"/>
+      <c:spPr>
+        <a:noFill/>
+        <a:ln>
+          <a:noFill/>
+        </a:ln>
+        <a:effectLst/>
+      </c:spPr>
+      <c:txPr>
+        <a:bodyPr rot="0" spcFirstLastPara="1" vertOverflow="ellipsis" vert="horz" wrap="square" anchor="ctr" anchorCtr="1"/>
+        <a:lstStyle/>
+        <a:p>
+          <a:pPr>
+            <a:defRPr sz="900" b="0" i="0" u="none" strike="noStrike" kern="1200" baseline="0">
+              <a:solidFill>
+                <a:schemeClr val="tx2"/>
+              </a:solidFill>
+              <a:latin typeface="+mn-lt"/>
+              <a:ea typeface="+mn-ea"/>
+              <a:cs typeface="+mn-cs"/>
+            </a:defRPr>
+          </a:pPr>
+          <a:endParaRPr lang="en-US"/>
+        </a:p>
+      </c:txPr>
+    </c:legend>
+    <c:plotVisOnly val="1"/>
+    <c:dispBlanksAs val="gap"/>
+    <c:showDLblsOverMax val="0"/>
+    <c:extLst>
+      <c:ext xmlns:c16r3="http://schemas.microsoft.com/office/drawing/2017/03/chart" uri="{56B9EC1D-385E-4148-901F-78D8002777C0}">
+        <c16r3:dataDisplayOptions16>
+          <c16r3:dispNaAsBlank val="1"/>
+        </c16r3:dataDisplayOptions16>
+      </c:ext>
+    </c:extLst>
+  </c:chart>
+  <c:spPr>
+    <a:solidFill>
+      <a:schemeClr val="bg1"/>
+    </a:solidFill>
+    <a:ln w="9525" cap="flat" cmpd="sng" algn="ctr">
+      <a:solidFill>
+        <a:schemeClr val="tx2">
+          <a:lumMod val="15000"/>
+          <a:lumOff val="85000"/>
+        </a:schemeClr>
+      </a:solidFill>
+      <a:round/>
+    </a:ln>
+    <a:effectLst/>
+  </c:spPr>
+  <c:txPr>
+    <a:bodyPr/>
+    <a:lstStyle/>
+    <a:p>
+      <a:pPr>
+        <a:defRPr/>
+      </a:pPr>
+      <a:endParaRPr lang="en-US"/>
+    </a:p>
+  </c:txPr>
+  <c:externalData r:id="rId3">
+    <c:autoUpdate val="0"/>
+  </c:externalData>
+</c:chartSpace>
+</file>
+
+<file path=word/charts/colors1.xml><?xml version="1.0" encoding="utf-8"?>
+<cs:colorStyle xmlns:cs="http://schemas.microsoft.com/office/drawing/2012/chartStyle" xmlns:a="http://schemas.openxmlformats.org/drawingml/2006/main" meth="cycle" id="10">
+  <a:schemeClr val="accent1"/>
+  <a:schemeClr val="accent2"/>
+  <a:schemeClr val="accent3"/>
+  <a:schemeClr val="accent4"/>
+  <a:schemeClr val="accent5"/>
+  <a:schemeClr val="accent6"/>
+  <cs:variation/>
+  <cs:variation>
+    <a:lumMod val="60000"/>
+  </cs:variation>
+  <cs:variation>
+    <a:lumMod val="80000"/>
+    <a:lumOff val="20000"/>
+  </cs:variation>
+  <cs:variation>
+    <a:lumMod val="80000"/>
+  </cs:variation>
+  <cs:variation>
+    <a:lumMod val="60000"/>
+    <a:lumOff val="40000"/>
+  </cs:variation>
+  <cs:variation>
+    <a:lumMod val="50000"/>
+  </cs:variation>
+  <cs:variation>
+    <a:lumMod val="70000"/>
+    <a:lumOff val="30000"/>
+  </cs:variation>
+  <cs:variation>
+    <a:lumMod val="70000"/>
+  </cs:variation>
+  <cs:variation>
+    <a:lumMod val="50000"/>
+    <a:lumOff val="50000"/>
+  </cs:variation>
+</cs:colorStyle>
+</file>
+
+<file path=word/charts/style1.xml><?xml version="1.0" encoding="utf-8"?>
+<cs:chartStyle xmlns:cs="http://schemas.microsoft.com/office/drawing/2012/chartStyle" xmlns:a="http://schemas.openxmlformats.org/drawingml/2006/main" id="207">
+  <cs:axisTitle>
+    <cs:lnRef idx="0"/>
+    <cs:fillRef idx="0"/>
+    <cs:effectRef idx="0"/>
+    <cs:fontRef idx="minor">
+      <a:schemeClr val="tx2"/>
+    </cs:fontRef>
+    <cs:defRPr sz="900" b="1" kern="1200"/>
+  </cs:axisTitle>
+  <cs:categoryAxis>
+    <cs:lnRef idx="0"/>
+    <cs:fillRef idx="0"/>
+    <cs:effectRef idx="0"/>
+    <cs:fontRef idx="minor">
+      <a:schemeClr val="tx2"/>
+    </cs:fontRef>
+    <cs:spPr>
+      <a:ln w="9525" cap="flat" cmpd="sng" algn="ctr">
+        <a:solidFill>
+          <a:schemeClr val="tx2">
+            <a:lumMod val="15000"/>
+            <a:lumOff val="85000"/>
+          </a:schemeClr>
+        </a:solidFill>
+        <a:round/>
+      </a:ln>
+    </cs:spPr>
+    <cs:defRPr sz="900" kern="1200"/>
+  </cs:categoryAxis>
+  <cs:chartArea mods="allowNoFillOverride allowNoLineOverride">
+    <cs:lnRef idx="0"/>
+    <cs:fillRef idx="0"/>
+    <cs:effectRef idx="0"/>
+    <cs:fontRef idx="minor">
+      <a:schemeClr val="tx2"/>
+    </cs:fontRef>
+    <cs:spPr>
+      <a:solidFill>
+        <a:schemeClr val="bg1"/>
+      </a:solidFill>
+      <a:ln w="9525" cap="flat" cmpd="sng" algn="ctr">
+        <a:solidFill>
+          <a:schemeClr val="tx2">
+            <a:lumMod val="15000"/>
+            <a:lumOff val="85000"/>
+          </a:schemeClr>
+        </a:solidFill>
+        <a:round/>
+      </a:ln>
+    </cs:spPr>
+    <cs:defRPr sz="900" kern="1200"/>
+  </cs:chartArea>
+  <cs:dataLabel>
+    <cs:lnRef idx="0"/>
+    <cs:fillRef idx="0"/>
+    <cs:effectRef idx="0"/>
+    <cs:fontRef idx="minor">
+      <a:schemeClr val="tx2"/>
+    </cs:fontRef>
+    <cs:defRPr sz="900" kern="1200"/>
+  </cs:dataLabel>
+  <cs:dataLabelCallout>
+    <cs:lnRef idx="0"/>
+    <cs:fillRef idx="0"/>
+    <cs:effectRef idx="0"/>
+    <cs:fontRef idx="minor">
+      <a:schemeClr val="dk2">
+        <a:lumMod val="75000"/>
+      </a:schemeClr>
+    </cs:fontRef>
+    <cs:spPr>
+      <a:solidFill>
+        <a:schemeClr val="lt1"/>
+      </a:solidFill>
+      <a:ln>
+        <a:solidFill>
+          <a:schemeClr val="dk1">
+            <a:lumMod val="25000"/>
+            <a:lumOff val="75000"/>
+          </a:schemeClr>
+        </a:solidFill>
+      </a:ln>
+    </cs:spPr>
+    <cs:defRPr sz="900" kern="1200"/>
+    <cs:bodyPr rot="0" spcFirstLastPara="1" vertOverflow="clip" horzOverflow="clip" vert="horz" wrap="square" lIns="36576" tIns="18288" rIns="36576" bIns="18288" anchor="ctr" anchorCtr="1">
+      <a:spAutoFit/>
+    </cs:bodyPr>
+  </cs:dataLabelCallout>
+  <cs:dataPoint>
+    <cs:lnRef idx="0"/>
+    <cs:fillRef idx="3">
+      <cs:styleClr val="auto"/>
+    </cs:fillRef>
+    <cs:effectRef idx="2"/>
+    <cs:fontRef idx="minor">
+      <a:schemeClr val="tx2"/>
+    </cs:fontRef>
+  </cs:dataPoint>
+  <cs:dataPoint3D>
+    <cs:lnRef idx="0"/>
+    <cs:fillRef idx="3">
+      <cs:styleClr val="auto"/>
+    </cs:fillRef>
+    <cs:effectRef idx="2"/>
+    <cs:fontRef idx="minor">
+      <a:schemeClr val="tx2"/>
+    </cs:fontRef>
+  </cs:dataPoint3D>
+  <cs:dataPointLine>
+    <cs:lnRef idx="0">
+      <cs:styleClr val="auto"/>
+    </cs:lnRef>
+    <cs:fillRef idx="3"/>
+    <cs:effectRef idx="2"/>
+    <cs:fontRef idx="minor">
+      <a:schemeClr val="tx2"/>
+    </cs:fontRef>
+    <cs:spPr>
+      <a:ln w="31750" cap="rnd">
+        <a:solidFill>
+          <a:schemeClr val="phClr"/>
+        </a:solidFill>
+        <a:round/>
+      </a:ln>
+    </cs:spPr>
+  </cs:dataPointLine>
+  <cs:dataPointMarker>
+    <cs:lnRef idx="0"/>
+    <cs:fillRef idx="3">
+      <cs:styleClr val="auto"/>
+    </cs:fillRef>
+    <cs:effectRef idx="2"/>
+    <cs:fontRef idx="minor">
+      <a:schemeClr val="tx2"/>
+    </cs:fontRef>
+    <cs:spPr>
+      <a:ln w="12700">
+        <a:solidFill>
+          <a:schemeClr val="lt2"/>
+        </a:solidFill>
+        <a:round/>
+      </a:ln>
+    </cs:spPr>
+  </cs:dataPointMarker>
+  <cs:dataPointMarkerLayout symbol="circle" size="6"/>
+  <cs:dataPointWireframe>
+    <cs:lnRef idx="0">
+      <cs:styleClr val="auto"/>
+    </cs:lnRef>
+    <cs:fillRef idx="3"/>
+    <cs:effectRef idx="2"/>
+    <cs:fontRef idx="minor">
+      <a:schemeClr val="tx2"/>
+    </cs:fontRef>
+    <cs:spPr>
+      <a:ln w="9525" cap="rnd">
+        <a:solidFill>
+          <a:schemeClr val="phClr"/>
+        </a:solidFill>
+        <a:round/>
+      </a:ln>
+    </cs:spPr>
+  </cs:dataPointWireframe>
+  <cs:dataTable>
+    <cs:lnRef idx="0"/>
+    <cs:fillRef idx="0"/>
+    <cs:effectRef idx="0"/>
+    <cs:fontRef idx="minor">
+      <a:schemeClr val="tx2"/>
+    </cs:fontRef>
+    <cs:spPr>
+      <a:ln w="9525">
+        <a:solidFill>
+          <a:schemeClr val="tx2">
+            <a:lumMod val="15000"/>
+            <a:lumOff val="85000"/>
+          </a:schemeClr>
+        </a:solidFill>
+      </a:ln>
+    </cs:spPr>
+    <cs:defRPr sz="900" kern="1200"/>
+  </cs:dataTable>
+  <cs:downBar>
+    <cs:lnRef idx="0"/>
+    <cs:fillRef idx="0"/>
+    <cs:effectRef idx="0"/>
+    <cs:fontRef idx="minor">
+      <a:schemeClr val="dk1"/>
+    </cs:fontRef>
+    <cs:spPr>
+      <a:solidFill>
+        <a:schemeClr val="dk1">
+          <a:lumMod val="65000"/>
+          <a:lumOff val="35000"/>
+        </a:schemeClr>
+      </a:solidFill>
+      <a:ln w="9525">
+        <a:solidFill>
+          <a:schemeClr val="tx1">
+            <a:lumMod val="65000"/>
+            <a:lumOff val="35000"/>
+          </a:schemeClr>
+        </a:solidFill>
+      </a:ln>
+    </cs:spPr>
+  </cs:downBar>
+  <cs:dropLine>
+    <cs:lnRef idx="0"/>
+    <cs:fillRef idx="0"/>
+    <cs:effectRef idx="0"/>
+    <cs:fontRef idx="minor">
+      <a:schemeClr val="tx2"/>
+    </cs:fontRef>
+    <cs:spPr>
+      <a:ln w="9525">
+        <a:solidFill>
+          <a:schemeClr val="tx2">
+            <a:lumMod val="60000"/>
+            <a:lumOff val="40000"/>
+          </a:schemeClr>
+        </a:solidFill>
+        <a:prstDash val="dash"/>
+      </a:ln>
+    </cs:spPr>
+  </cs:dropLine>
+  <cs:errorBar>
+    <cs:lnRef idx="0"/>
+    <cs:fillRef idx="0"/>
+    <cs:effectRef idx="0"/>
+    <cs:fontRef idx="minor">
+      <a:schemeClr val="tx2"/>
+    </cs:fontRef>
+    <cs:spPr>
+      <a:ln w="9525">
+        <a:solidFill>
+          <a:schemeClr val="tx2">
+            <a:lumMod val="75000"/>
+            <a:lumOff val="25000"/>
+          </a:schemeClr>
+        </a:solidFill>
+        <a:round/>
+      </a:ln>
+    </cs:spPr>
+  </cs:errorBar>
+  <cs:floor>
+    <cs:lnRef idx="0"/>
+    <cs:fillRef idx="0"/>
+    <cs:effectRef idx="0"/>
+    <cs:fontRef idx="minor">
+      <a:schemeClr val="tx2"/>
+    </cs:fontRef>
+  </cs:floor>
+  <cs:gridlineMajor>
+    <cs:lnRef idx="0"/>
+    <cs:fillRef idx="0"/>
+    <cs:effectRef idx="0"/>
+    <cs:fontRef idx="minor">
+      <a:schemeClr val="tx2"/>
+    </cs:fontRef>
+    <cs:spPr>
+      <a:ln w="9525" cap="flat" cmpd="sng" algn="ctr">
+        <a:solidFill>
+          <a:schemeClr val="tx2">
+            <a:lumMod val="15000"/>
+            <a:lumOff val="85000"/>
+          </a:schemeClr>
+        </a:solidFill>
+        <a:round/>
+      </a:ln>
+    </cs:spPr>
+  </cs:gridlineMajor>
+  <cs:gridlineMinor>
+    <cs:lnRef idx="0"/>
+    <cs:fillRef idx="0"/>
+    <cs:effectRef idx="0"/>
+    <cs:fontRef idx="minor">
+      <a:schemeClr val="tx2"/>
+    </cs:fontRef>
+    <cs:spPr>
+      <a:ln>
+        <a:solidFill>
+          <a:schemeClr val="tx2">
+            <a:lumMod val="5000"/>
+            <a:lumOff val="95000"/>
+          </a:schemeClr>
+        </a:solidFill>
+      </a:ln>
+    </cs:spPr>
+  </cs:gridlineMinor>
+  <cs:hiLoLine>
+    <cs:lnRef idx="0"/>
+    <cs:fillRef idx="0"/>
+    <cs:effectRef idx="0"/>
+    <cs:fontRef idx="minor">
+      <a:schemeClr val="tx2"/>
+    </cs:fontRef>
+    <cs:spPr>
+      <a:ln w="9525">
+        <a:solidFill>
+          <a:schemeClr val="tx2">
+            <a:lumMod val="60000"/>
+            <a:lumOff val="40000"/>
+          </a:schemeClr>
+        </a:solidFill>
+        <a:prstDash val="dash"/>
+      </a:ln>
+    </cs:spPr>
+  </cs:hiLoLine>
+  <cs:leaderLine>
+    <cs:lnRef idx="0"/>
+    <cs:fillRef idx="0"/>
+    <cs:effectRef idx="0"/>
+    <cs:fontRef idx="minor">
+      <a:schemeClr val="tx2"/>
+    </cs:fontRef>
+    <cs:spPr>
+      <a:ln w="9525">
+        <a:solidFill>
+          <a:schemeClr val="tx2">
+            <a:lumMod val="35000"/>
+            <a:lumOff val="65000"/>
+          </a:schemeClr>
+        </a:solidFill>
+      </a:ln>
+    </cs:spPr>
+  </cs:leaderLine>
+  <cs:legend>
+    <cs:lnRef idx="0"/>
+    <cs:fillRef idx="0"/>
+    <cs:effectRef idx="0"/>
+    <cs:fontRef idx="minor">
+      <a:schemeClr val="tx2"/>
+    </cs:fontRef>
+    <cs:defRPr sz="900" kern="1200"/>
+  </cs:legend>
+  <cs:plotArea>
+    <cs:lnRef idx="0"/>
+    <cs:fillRef idx="0"/>
+    <cs:effectRef idx="0"/>
+    <cs:fontRef idx="minor">
+      <a:schemeClr val="tx2"/>
+    </cs:fontRef>
+  </cs:plotArea>
+  <cs:plotArea3D>
+    <cs:lnRef idx="0"/>
+    <cs:fillRef idx="0"/>
+    <cs:effectRef idx="0"/>
+    <cs:fontRef idx="minor">
+      <a:schemeClr val="tx2"/>
+    </cs:fontRef>
+  </cs:plotArea3D>
+  <cs:seriesAxis>
+    <cs:lnRef idx="0"/>
+    <cs:fillRef idx="0"/>
+    <cs:effectRef idx="0"/>
+    <cs:fontRef idx="minor">
+      <a:schemeClr val="tx2"/>
+    </cs:fontRef>
+    <cs:spPr>
+      <a:ln w="9525" cap="flat" cmpd="sng" algn="ctr">
+        <a:solidFill>
+          <a:schemeClr val="tx2">
+            <a:lumMod val="15000"/>
+            <a:lumOff val="85000"/>
+          </a:schemeClr>
+        </a:solidFill>
+        <a:round/>
+      </a:ln>
+    </cs:spPr>
+    <cs:defRPr sz="900" kern="1200"/>
+  </cs:seriesAxis>
+  <cs:seriesLine>
+    <cs:lnRef idx="0"/>
+    <cs:fillRef idx="0"/>
+    <cs:effectRef idx="0"/>
+    <cs:fontRef idx="minor">
+      <a:schemeClr val="tx2"/>
+    </cs:fontRef>
+    <cs:spPr>
+      <a:ln w="9525">
+        <a:solidFill>
+          <a:schemeClr val="tx2">
+            <a:lumMod val="60000"/>
+            <a:lumOff val="40000"/>
+          </a:schemeClr>
+        </a:solidFill>
+        <a:prstDash val="dash"/>
+      </a:ln>
+    </cs:spPr>
+  </cs:seriesLine>
+  <cs:title>
+    <cs:lnRef idx="0"/>
+    <cs:fillRef idx="0"/>
+    <cs:effectRef idx="0"/>
+    <cs:fontRef idx="minor">
+      <a:schemeClr val="tx2"/>
+    </cs:fontRef>
+    <cs:defRPr sz="1600" b="1" kern="1200"/>
+  </cs:title>
+  <cs:trendline>
+    <cs:lnRef idx="0">
+      <cs:styleClr val="auto"/>
+    </cs:lnRef>
+    <cs:fillRef idx="0"/>
+    <cs:effectRef idx="0"/>
+    <cs:fontRef idx="minor">
+      <a:schemeClr val="tx2"/>
+    </cs:fontRef>
+    <cs:spPr>
+      <a:ln w="19050" cap="rnd">
+        <a:solidFill>
+          <a:schemeClr val="phClr"/>
+        </a:solidFill>
+        <a:prstDash val="sysDash"/>
+      </a:ln>
+    </cs:spPr>
+  </cs:trendline>
+  <cs:trendlineLabel>
+    <cs:lnRef idx="0"/>
+    <cs:fillRef idx="0"/>
+    <cs:effectRef idx="0"/>
+    <cs:fontRef idx="minor">
+      <a:schemeClr val="tx2"/>
+    </cs:fontRef>
+    <cs:defRPr sz="900" kern="1200"/>
+  </cs:trendlineLabel>
+  <cs:upBar>
+    <cs:lnRef idx="0"/>
+    <cs:fillRef idx="0"/>
+    <cs:effectRef idx="0"/>
+    <cs:fontRef idx="minor">
+      <a:schemeClr val="tx2"/>
+    </cs:fontRef>
+    <cs:spPr>
+      <a:solidFill>
+        <a:schemeClr val="lt1"/>
+      </a:solidFill>
+      <a:ln w="9525">
+        <a:solidFill>
+          <a:schemeClr val="tx1">
+            <a:lumMod val="15000"/>
+            <a:lumOff val="85000"/>
+          </a:schemeClr>
+        </a:solidFill>
+      </a:ln>
+    </cs:spPr>
+  </cs:upBar>
+  <cs:valueAxis>
+    <cs:lnRef idx="0"/>
+    <cs:fillRef idx="0"/>
+    <cs:effectRef idx="0"/>
+    <cs:fontRef idx="minor">
+      <a:schemeClr val="tx2"/>
+    </cs:fontRef>
+    <cs:defRPr sz="900" kern="1200"/>
+  </cs:valueAxis>
+  <cs:wall>
+    <cs:lnRef idx="0"/>
+    <cs:fillRef idx="0"/>
+    <cs:effectRef idx="0"/>
+    <cs:fontRef idx="minor">
+      <a:schemeClr val="tx2"/>
+    </cs:fontRef>
+  </cs:wall>
+</cs:chartStyle>
+</file>
+
 <file path=word/theme/theme1.xml><?xml version="1.0" encoding="utf-8"?>
 <a:theme xmlns:a="http://schemas.openxmlformats.org/drawingml/2006/main" name="Office Theme">
   <a:themeElements>

</xml_diff>